<commit_message>
It works! IT WORKSgit add .!
</commit_message>
<xml_diff>
--- a/Module4/ТестКейс.docx
+++ b/Module4/ТестКейс.docx
@@ -1,6 +1,6 @@
 
 <file path=word/document.xml><?xml version="1.0" encoding="utf-8"?>
-<w:document xmlns:wpc="http://schemas.microsoft.com/office/word/2010/wordprocessingCanvas" xmlns:cx="http://schemas.microsoft.com/office/drawing/2014/chartex" xmlns:cx1="http://schemas.microsoft.com/office/drawing/2015/9/8/chartex" xmlns:cx2="http://schemas.microsoft.com/office/drawing/2015/10/21/chartex" xmlns:cx3="http://schemas.microsoft.com/office/drawing/2016/5/9/chartex" xmlns:cx4="http://schemas.microsoft.com/office/drawing/2016/5/10/chartex" xmlns:cx5="http://schemas.microsoft.com/office/drawing/2016/5/11/chartex" xmlns:cx6="http://schemas.microsoft.com/office/drawing/2016/5/12/chartex" xmlns:cx7="http://schemas.microsoft.com/office/drawing/2016/5/13/chartex" xmlns:cx8="http://schemas.microsoft.com/office/drawing/2016/5/14/chartex" xmlns:mc="http://schemas.openxmlformats.org/markup-compatibility/2006" xmlns:aink="http://schemas.microsoft.com/office/drawing/2016/ink" xmlns:am3d="http://schemas.microsoft.com/office/drawing/2017/model3d" xmlns:o="urn:schemas-microsoft-com:office:office" xmlns:oel="http://schemas.microsoft.com/office/2019/extlst" xmlns:r="http://schemas.openxmlformats.org/officeDocument/2006/relationships" xmlns:m="http://schemas.openxmlformats.org/officeDocument/2006/math" xmlns:v="urn:schemas-microsoft-com:vml" xmlns:wp14="http://schemas.microsoft.com/office/word/2010/wordprocessingDrawing" xmlns:wp="http://schemas.openxmlformats.org/drawingml/2006/wordprocessingDrawing" xmlns:w10="urn:schemas-microsoft-com:office:word" xmlns:w="http://schemas.openxmlformats.org/wordprocessingml/2006/main" xmlns:w14="http://schemas.microsoft.com/office/word/2010/wordml" xmlns:w15="http://schemas.microsoft.com/office/word/2012/wordml" xmlns:w16cex="http://schemas.microsoft.com/office/word/2018/wordml/cex" xmlns:w16cid="http://schemas.microsoft.com/office/word/2016/wordml/cid" xmlns:w16="http://schemas.microsoft.com/office/word/2018/wordml" xmlns:w16sdtdh="http://schemas.microsoft.com/office/word/2020/wordml/sdtdatahash" xmlns:w16se="http://schemas.microsoft.com/office/word/2015/wordml/symex" xmlns:wpg="http://schemas.microsoft.com/office/word/2010/wordprocessingGroup" xmlns:wpi="http://schemas.microsoft.com/office/word/2010/wordprocessingInk" xmlns:wne="http://schemas.microsoft.com/office/word/2006/wordml" xmlns:wps="http://schemas.microsoft.com/office/word/2010/wordprocessingShape" mc:Ignorable="w14 w15 w16se w16cid w16 w16cex w16sdtdh wp14">
+<w:document xmlns:wpc="http://schemas.microsoft.com/office/word/2010/wordprocessingCanvas" xmlns:cx="http://schemas.microsoft.com/office/drawing/2014/chartex" xmlns:cx1="http://schemas.microsoft.com/office/drawing/2015/9/8/chartex" xmlns:cx2="http://schemas.microsoft.com/office/drawing/2015/10/21/chartex" xmlns:cx3="http://schemas.microsoft.com/office/drawing/2016/5/9/chartex" xmlns:cx4="http://schemas.microsoft.com/office/drawing/2016/5/10/chartex" xmlns:cx5="http://schemas.microsoft.com/office/drawing/2016/5/11/chartex" xmlns:cx6="http://schemas.microsoft.com/office/drawing/2016/5/12/chartex" xmlns:cx7="http://schemas.microsoft.com/office/drawing/2016/5/13/chartex" xmlns:cx8="http://schemas.microsoft.com/office/drawing/2016/5/14/chartex" xmlns:mc="http://schemas.openxmlformats.org/markup-compatibility/2006" xmlns:aink="http://schemas.microsoft.com/office/drawing/2016/ink" xmlns:am3d="http://schemas.microsoft.com/office/drawing/2017/model3d" xmlns:o="urn:schemas-microsoft-com:office:office" xmlns:r="http://schemas.openxmlformats.org/officeDocument/2006/relationships" xmlns:m="http://schemas.openxmlformats.org/officeDocument/2006/math" xmlns:v="urn:schemas-microsoft-com:vml" xmlns:wp14="http://schemas.microsoft.com/office/word/2010/wordprocessingDrawing" xmlns:wp="http://schemas.openxmlformats.org/drawingml/2006/wordprocessingDrawing" xmlns:w10="urn:schemas-microsoft-com:office:word" xmlns:w="http://schemas.openxmlformats.org/wordprocessingml/2006/main" xmlns:w14="http://schemas.microsoft.com/office/word/2010/wordml" xmlns:w15="http://schemas.microsoft.com/office/word/2012/wordml" xmlns:w16cid="http://schemas.microsoft.com/office/word/2016/wordml/cid" xmlns:w16se="http://schemas.microsoft.com/office/word/2015/wordml/symex" xmlns:wpg="http://schemas.microsoft.com/office/word/2010/wordprocessingGroup" xmlns:wpi="http://schemas.microsoft.com/office/word/2010/wordprocessingInk" xmlns:wne="http://schemas.microsoft.com/office/word/2006/wordml" xmlns:wps="http://schemas.microsoft.com/office/word/2010/wordprocessingShape" mc:Ignorable="w14 w15 w16se w16cid wp14">
   <w:body>
     <w:tbl>
       <w:tblPr>
@@ -29,6 +29,8 @@
                 <w:szCs w:val="24"/>
               </w:rPr>
             </w:pPr>
+            <w:bookmarkStart w:id="0" w:name="_GoBack"/>
+            <w:bookmarkEnd w:id="0"/>
             <w:r>
               <w:rPr>
                 <w:rFonts w:ascii="Times New Roman" w:hAnsi="Times New Roman" w:cs="Times New Roman"/>
@@ -114,16 +116,7 @@
                 <w:sz w:val="24"/>
                 <w:szCs w:val="24"/>
               </w:rPr>
-              <w:t>Результат</w:t>
-            </w:r>
-            <w:r>
-              <w:rPr>
-                <w:rFonts w:ascii="Times New Roman" w:hAnsi="Times New Roman" w:cs="Times New Roman"/>
-                <w:b/>
-                <w:sz w:val="24"/>
-                <w:szCs w:val="24"/>
-              </w:rPr>
-              <w:t xml:space="preserve"> </w:t>
+              <w:t xml:space="preserve">Результат </w:t>
             </w:r>
             <w:r>
               <w:rPr>
@@ -190,15 +183,15 @@
                 <w:szCs w:val="24"/>
               </w:rPr>
             </w:pPr>
-            <w:bookmarkStart w:id="0" w:name="СпецСимвол1"/>
-            <w:bookmarkEnd w:id="0"/>
+            <w:bookmarkStart w:id="1" w:name="СпецСимвол1"/>
+            <w:bookmarkEnd w:id="1"/>
             <w:r>
               <w:rPr>
                 <w:rFonts w:ascii="Times New Roman" w:hAnsi="Times New Roman" w:cs="Times New Roman"/>
                 <w:sz w:val="24"/>
                 <w:szCs w:val="24"/>
               </w:rPr>
-              <w:t>Не успешно</w:t>
+              <w:t>Успешно</w:t>
             </w:r>
           </w:p>
         </w:tc>
@@ -247,8 +240,16 @@
                 <w:szCs w:val="24"/>
               </w:rPr>
             </w:pPr>
-            <w:bookmarkStart w:id="1" w:name="СпецСимвол2"/>
-            <w:bookmarkEnd w:id="1"/>
+            <w:bookmarkStart w:id="2" w:name="СпецСимвол2"/>
+            <w:bookmarkEnd w:id="2"/>
+            <w:r>
+              <w:rPr>
+                <w:rFonts w:ascii="Times New Roman" w:hAnsi="Times New Roman" w:cs="Times New Roman"/>
+                <w:sz w:val="24"/>
+                <w:szCs w:val="24"/>
+              </w:rPr>
+              <w:t>Не успешно</w:t>
+            </w:r>
           </w:p>
         </w:tc>
       </w:tr>
@@ -273,7 +274,7 @@
 </file>
 
 <file path=word/styles.xml><?xml version="1.0" encoding="utf-8"?>
-<w:styles xmlns:mc="http://schemas.openxmlformats.org/markup-compatibility/2006" xmlns:r="http://schemas.openxmlformats.org/officeDocument/2006/relationships" xmlns:w="http://schemas.openxmlformats.org/wordprocessingml/2006/main" xmlns:w14="http://schemas.microsoft.com/office/word/2010/wordml" xmlns:w15="http://schemas.microsoft.com/office/word/2012/wordml" xmlns:w16cex="http://schemas.microsoft.com/office/word/2018/wordml/cex" xmlns:w16cid="http://schemas.microsoft.com/office/word/2016/wordml/cid" xmlns:w16="http://schemas.microsoft.com/office/word/2018/wordml" xmlns:w16sdtdh="http://schemas.microsoft.com/office/word/2020/wordml/sdtdatahash" xmlns:w16se="http://schemas.microsoft.com/office/word/2015/wordml/symex" mc:Ignorable="w14 w15 w16se w16cid w16 w16cex w16sdtdh">
+<w:styles xmlns:mc="http://schemas.openxmlformats.org/markup-compatibility/2006" xmlns:r="http://schemas.openxmlformats.org/officeDocument/2006/relationships" xmlns:w="http://schemas.openxmlformats.org/wordprocessingml/2006/main" xmlns:w14="http://schemas.microsoft.com/office/word/2010/wordml" xmlns:w15="http://schemas.microsoft.com/office/word/2012/wordml" xmlns:w16cid="http://schemas.microsoft.com/office/word/2016/wordml/cid" xmlns:w16se="http://schemas.microsoft.com/office/word/2015/wordml/symex" mc:Ignorable="w14 w15 w16se w16cid">
   <w:docDefaults>
     <w:rPrDefault>
       <w:rPr>
@@ -289,7 +290,7 @@
       </w:pPr>
     </w:pPrDefault>
   </w:docDefaults>
-  <w:latentStyles w:defLockedState="0" w:defUIPriority="99" w:defSemiHidden="0" w:defUnhideWhenUsed="0" w:defQFormat="0" w:count="376">
+  <w:latentStyles w:defLockedState="0" w:defUIPriority="99" w:defSemiHidden="0" w:defUnhideWhenUsed="0" w:defQFormat="0" w:count="375">
     <w:lsdException w:name="Normal" w:uiPriority="0" w:qFormat="1"/>
     <w:lsdException w:name="heading 1" w:uiPriority="9" w:qFormat="1"/>
     <w:lsdException w:name="heading 2" w:semiHidden="1" w:uiPriority="9" w:unhideWhenUsed="1" w:qFormat="1"/>
@@ -665,7 +666,6 @@
     <w:lsdException w:name="Smart Hyperlink" w:semiHidden="1" w:unhideWhenUsed="1"/>
     <w:lsdException w:name="Hashtag" w:semiHidden="1" w:unhideWhenUsed="1"/>
     <w:lsdException w:name="Unresolved Mention" w:semiHidden="1" w:unhideWhenUsed="1"/>
-    <w:lsdException w:name="Smart Link" w:semiHidden="1" w:unhideWhenUsed="1"/>
   </w:latentStyles>
   <w:style w:type="paragraph" w:default="1" w:styleId="a">
     <w:name w:val="Normal"/>
@@ -1176,7 +1176,7 @@
 </file>
 
 <file path=customXml/itemProps1.xml><?xml version="1.0" encoding="utf-8"?>
-<ds:datastoreItem xmlns:ds="http://schemas.openxmlformats.org/officeDocument/2006/customXml" ds:itemID="{C2EEBEE9-92DE-4F6D-ADD9-FC3E415DE15D}">
+<ds:datastoreItem xmlns:ds="http://schemas.openxmlformats.org/officeDocument/2006/customXml" ds:itemID="{4ED8255A-C6D3-45B5-9FAF-28690AA71A9D}">
   <ds:schemaRefs>
     <ds:schemaRef ds:uri="http://schemas.openxmlformats.org/officeDocument/2006/bibliography"/>
   </ds:schemaRefs>

</xml_diff>